<commit_message>
Included documentation files and refactored code
</commit_message>
<xml_diff>
--- a/Product specification guide.docx
+++ b/Product specification guide.docx
@@ -752,6 +752,199 @@
       <w:r>
         <w:t>LockedMe.com allows users to easily and quickly add, delete and search for the files in their current directory. The program is very simple to use and intuitive.</w:t>
       </w:r>
+    </w:p>
+    <w:p>
+      <w:pPr>
+        <w:jc w:val="both"/>
+      </w:pPr>
+    </w:p>
+    <w:p>
+      <w:pPr>
+        <w:jc w:val="both"/>
+      </w:pPr>
+      <w:r>
+        <w:rPr>
+          <w:noProof/>
+        </w:rPr>
+        <w:drawing>
+          <wp:inline distT="0" distB="0" distL="0" distR="0" wp14:anchorId="6409C39E" wp14:editId="291069ED">
+            <wp:extent cx="2696547" cy="2007204"/>
+            <wp:effectExtent l="0" t="0" r="0" b="0"/>
+            <wp:docPr id="2" name="Picture 2" descr="Text&#10;&#10;Description automatically generated"/>
+            <wp:cNvGraphicFramePr>
+              <a:graphicFrameLocks xmlns:a="http://schemas.openxmlformats.org/drawingml/2006/main" noChangeAspect="1"/>
+            </wp:cNvGraphicFramePr>
+            <a:graphic xmlns:a="http://schemas.openxmlformats.org/drawingml/2006/main">
+              <a:graphicData uri="http://schemas.openxmlformats.org/drawingml/2006/picture">
+                <pic:pic xmlns:pic="http://schemas.openxmlformats.org/drawingml/2006/picture">
+                  <pic:nvPicPr>
+                    <pic:cNvPr id="2" name="Picture 2" descr="Text&#10;&#10;Description automatically generated"/>
+                    <pic:cNvPicPr/>
+                  </pic:nvPicPr>
+                  <pic:blipFill>
+                    <a:blip r:embed="rId7" cstate="print">
+                      <a:extLst>
+                        <a:ext uri="{28A0092B-C50C-407E-A947-70E740481C1C}">
+                          <a14:useLocalDpi xmlns:a14="http://schemas.microsoft.com/office/drawing/2010/main" val="0"/>
+                        </a:ext>
+                      </a:extLst>
+                    </a:blip>
+                    <a:stretch>
+                      <a:fillRect/>
+                    </a:stretch>
+                  </pic:blipFill>
+                  <pic:spPr>
+                    <a:xfrm>
+                      <a:off x="0" y="0"/>
+                      <a:ext cx="2703292" cy="2012225"/>
+                    </a:xfrm>
+                    <a:prstGeom prst="rect">
+                      <a:avLst/>
+                    </a:prstGeom>
+                  </pic:spPr>
+                </pic:pic>
+              </a:graphicData>
+            </a:graphic>
+          </wp:inline>
+        </w:drawing>
+      </w:r>
+      <w:r>
+        <w:rPr>
+          <w:noProof/>
+        </w:rPr>
+        <w:drawing>
+          <wp:inline distT="0" distB="0" distL="0" distR="0" wp14:anchorId="418897E2" wp14:editId="29E92941">
+            <wp:extent cx="2677886" cy="1999662"/>
+            <wp:effectExtent l="0" t="0" r="1905" b="0"/>
+            <wp:docPr id="4" name="Picture 4" descr="Text&#10;&#10;Description automatically generated"/>
+            <wp:cNvGraphicFramePr>
+              <a:graphicFrameLocks xmlns:a="http://schemas.openxmlformats.org/drawingml/2006/main" noChangeAspect="1"/>
+            </wp:cNvGraphicFramePr>
+            <a:graphic xmlns:a="http://schemas.openxmlformats.org/drawingml/2006/main">
+              <a:graphicData uri="http://schemas.openxmlformats.org/drawingml/2006/picture">
+                <pic:pic xmlns:pic="http://schemas.openxmlformats.org/drawingml/2006/picture">
+                  <pic:nvPicPr>
+                    <pic:cNvPr id="4" name="Picture 4" descr="Text&#10;&#10;Description automatically generated"/>
+                    <pic:cNvPicPr/>
+                  </pic:nvPicPr>
+                  <pic:blipFill>
+                    <a:blip r:embed="rId8" cstate="print">
+                      <a:extLst>
+                        <a:ext uri="{28A0092B-C50C-407E-A947-70E740481C1C}">
+                          <a14:useLocalDpi xmlns:a14="http://schemas.microsoft.com/office/drawing/2010/main" val="0"/>
+                        </a:ext>
+                      </a:extLst>
+                    </a:blip>
+                    <a:stretch>
+                      <a:fillRect/>
+                    </a:stretch>
+                  </pic:blipFill>
+                  <pic:spPr>
+                    <a:xfrm>
+                      <a:off x="0" y="0"/>
+                      <a:ext cx="2708491" cy="2022516"/>
+                    </a:xfrm>
+                    <a:prstGeom prst="rect">
+                      <a:avLst/>
+                    </a:prstGeom>
+                  </pic:spPr>
+                </pic:pic>
+              </a:graphicData>
+            </a:graphic>
+          </wp:inline>
+        </w:drawing>
+      </w:r>
+    </w:p>
+    <w:p>
+      <w:pPr>
+        <w:jc w:val="both"/>
+      </w:pPr>
+    </w:p>
+    <w:p>
+      <w:pPr>
+        <w:jc w:val="both"/>
+      </w:pPr>
+    </w:p>
+    <w:p>
+      <w:pPr>
+        <w:jc w:val="both"/>
+      </w:pPr>
+    </w:p>
+    <w:p>
+      <w:pPr>
+        <w:jc w:val="both"/>
+      </w:pPr>
+    </w:p>
+    <w:p>
+      <w:pPr>
+        <w:jc w:val="both"/>
+      </w:pPr>
+      <w:r>
+        <w:rPr>
+          <w:noProof/>
+        </w:rPr>
+        <w:drawing>
+          <wp:inline distT="0" distB="0" distL="0" distR="0" wp14:anchorId="6CC26022" wp14:editId="03C095DA">
+            <wp:extent cx="4377365" cy="1987420"/>
+            <wp:effectExtent l="0" t="0" r="4445" b="0"/>
+            <wp:docPr id="5" name="Picture 5" descr="Text&#10;&#10;Description automatically generated"/>
+            <wp:cNvGraphicFramePr>
+              <a:graphicFrameLocks xmlns:a="http://schemas.openxmlformats.org/drawingml/2006/main" noChangeAspect="1"/>
+            </wp:cNvGraphicFramePr>
+            <a:graphic xmlns:a="http://schemas.openxmlformats.org/drawingml/2006/main">
+              <a:graphicData uri="http://schemas.openxmlformats.org/drawingml/2006/picture">
+                <pic:pic xmlns:pic="http://schemas.openxmlformats.org/drawingml/2006/picture">
+                  <pic:nvPicPr>
+                    <pic:cNvPr id="5" name="Picture 5" descr="Text&#10;&#10;Description automatically generated"/>
+                    <pic:cNvPicPr/>
+                  </pic:nvPicPr>
+                  <pic:blipFill>
+                    <a:blip r:embed="rId9" cstate="print">
+                      <a:extLst>
+                        <a:ext uri="{28A0092B-C50C-407E-A947-70E740481C1C}">
+                          <a14:useLocalDpi xmlns:a14="http://schemas.microsoft.com/office/drawing/2010/main" val="0"/>
+                        </a:ext>
+                      </a:extLst>
+                    </a:blip>
+                    <a:stretch>
+                      <a:fillRect/>
+                    </a:stretch>
+                  </pic:blipFill>
+                  <pic:spPr>
+                    <a:xfrm>
+                      <a:off x="0" y="0"/>
+                      <a:ext cx="4441537" cy="2016555"/>
+                    </a:xfrm>
+                    <a:prstGeom prst="rect">
+                      <a:avLst/>
+                    </a:prstGeom>
+                  </pic:spPr>
+                </pic:pic>
+              </a:graphicData>
+            </a:graphic>
+          </wp:inline>
+        </w:drawing>
+      </w:r>
+    </w:p>
+    <w:p>
+      <w:pPr>
+        <w:jc w:val="both"/>
+      </w:pPr>
+    </w:p>
+    <w:p>
+      <w:pPr>
+        <w:jc w:val="both"/>
+      </w:pPr>
+    </w:p>
+    <w:p>
+      <w:pPr>
+        <w:jc w:val="both"/>
+      </w:pPr>
+    </w:p>
+    <w:p>
+      <w:pPr>
+        <w:jc w:val="both"/>
+      </w:pPr>
     </w:p>
     <w:sectPr>
       <w:pgSz w:w="11906" w:h="16838"/>
@@ -1708,6 +1901,18 @@
       <w:shd w:val="clear" w:color="auto" w:fill="E1DFDD"/>
     </w:rPr>
   </w:style>
+  <w:style w:type="character" w:styleId="FollowedHyperlink">
+    <w:name w:val="FollowedHyperlink"/>
+    <w:basedOn w:val="DefaultParagraphFont"/>
+    <w:uiPriority w:val="99"/>
+    <w:semiHidden/>
+    <w:unhideWhenUsed/>
+    <w:rsid w:val="00EF78C1"/>
+    <w:rPr>
+      <w:color w:val="954F72" w:themeColor="followedHyperlink"/>
+      <w:u w:val="single"/>
+    </w:rPr>
+  </w:style>
 </w:styles>
 </file>
 

</xml_diff>